<commit_message>
Revert "ixd ucd & gaming"
This reverts commit 7cd9b3cf18f186c340c9285b98bdf580afd876ca, reversing
changes made to 25bb444d6afab157c7c8c337c37a1c687e8c9519.
</commit_message>
<xml_diff>
--- a/0-原始素材/欧洲大陆/WEEK3-NATT-欧洲工业设计硕士院校信息-马克笔设计留学-2020版.docx
+++ b/0-原始素材/欧洲大陆/WEEK3-NATT-欧洲工业设计硕士院校信息-马克笔设计留学-2020版.docx
@@ -1,6 +1,6 @@
 
 <file path=word/document.xml><?xml version="1.0" encoding="utf-8"?>
-<w:document xmlns:wpc="http://schemas.microsoft.com/office/word/2010/wordprocessingCanvas" xmlns:cx="http://schemas.microsoft.com/office/drawing/2014/chartex" xmlns:cx1="http://schemas.microsoft.com/office/drawing/2015/9/8/chartex" xmlns:cx2="http://schemas.microsoft.com/office/drawing/2015/10/21/chartex" xmlns:cx3="http://schemas.microsoft.com/office/drawing/2016/5/9/chartex" xmlns:cx4="http://schemas.microsoft.com/office/drawing/2016/5/10/chartex" xmlns:cx5="http://schemas.microsoft.com/office/drawing/2016/5/11/chartex" xmlns:cx6="http://schemas.microsoft.com/office/drawing/2016/5/12/chartex" xmlns:cx7="http://schemas.microsoft.com/office/drawing/2016/5/13/chartex" xmlns:cx8="http://schemas.microsoft.com/office/drawing/2016/5/14/chartex" xmlns:mc="http://schemas.openxmlformats.org/markup-compatibility/2006" xmlns:aink="http://schemas.microsoft.com/office/drawing/2016/ink" xmlns:am3d="http://schemas.microsoft.com/office/drawing/2017/model3d" xmlns:o="urn:schemas-microsoft-com:office:office" xmlns:r="http://schemas.openxmlformats.org/officeDocument/2006/relationships" xmlns:m="http://schemas.openxmlformats.org/officeDocument/2006/math" xmlns:v="urn:schemas-microsoft-com:vml" xmlns:wp14="http://schemas.microsoft.com/office/word/2010/wordprocessingDrawing" xmlns:wp="http://schemas.openxmlformats.org/drawingml/2006/wordprocessingDrawing" xmlns:w10="urn:schemas-microsoft-com:office:word" xmlns:w="http://schemas.openxmlformats.org/wordprocessingml/2006/main" xmlns:w14="http://schemas.microsoft.com/office/word/2010/wordml" xmlns:w15="http://schemas.microsoft.com/office/word/2012/wordml" xmlns:w16cex="http://schemas.microsoft.com/office/word/2018/wordml/cex" xmlns:w16cid="http://schemas.microsoft.com/office/word/2016/wordml/cid" xmlns:w16="http://schemas.microsoft.com/office/word/2018/wordml" xmlns:w16se="http://schemas.microsoft.com/office/word/2015/wordml/symex" xmlns:wpg="http://schemas.microsoft.com/office/word/2010/wordprocessingGroup" xmlns:wpi="http://schemas.microsoft.com/office/word/2010/wordprocessingInk" xmlns:wne="http://schemas.microsoft.com/office/word/2006/wordml" xmlns:wps="http://schemas.microsoft.com/office/word/2010/wordprocessingShape" mc:Ignorable="w14 w15 w16se w16cid w16 w16cex wp14">
+<w:document xmlns:wpc="http://schemas.microsoft.com/office/word/2010/wordprocessingCanvas" xmlns:mo="http://schemas.microsoft.com/office/mac/office/2008/main" xmlns:mc="http://schemas.openxmlformats.org/markup-compatibility/2006" xmlns:mv="urn:schemas-microsoft-com:mac:vml" xmlns:o="urn:schemas-microsoft-com:office:office" xmlns:r="http://schemas.openxmlformats.org/officeDocument/2006/relationships" xmlns:m="http://schemas.openxmlformats.org/officeDocument/2006/math" xmlns:v="urn:schemas-microsoft-com:vml" xmlns:wp14="http://schemas.microsoft.com/office/word/2010/wordprocessingDrawing" xmlns:wp="http://schemas.openxmlformats.org/drawingml/2006/wordprocessingDrawing" xmlns:w10="urn:schemas-microsoft-com:office:word" xmlns:w="http://schemas.openxmlformats.org/wordprocessingml/2006/main" xmlns:w14="http://schemas.microsoft.com/office/word/2010/wordml" xmlns:w15="http://schemas.microsoft.com/office/word/2012/wordml" xmlns:wpg="http://schemas.microsoft.com/office/word/2010/wordprocessingGroup" xmlns:wpi="http://schemas.microsoft.com/office/word/2010/wordprocessingInk" xmlns:wne="http://schemas.microsoft.com/office/word/2006/wordml" xmlns:wps="http://schemas.microsoft.com/office/word/2010/wordprocessingShape" mc:Ignorable="w14 w15 wp14">
   <w:body>
     <w:p>
       <w:pPr>
@@ -1124,16 +1124,6 @@
       <w:pPr>
         <w:adjustRightInd w:val="0"/>
         <w:snapToGrid w:val="0"/>
-        <w:rPr>
-          <w:rFonts w:eastAsia="微软雅黑" w:cstheme="minorHAnsi" w:hint="eastAsia"/>
-          <w:color w:val="000000" w:themeColor="text1"/>
-        </w:rPr>
-      </w:pPr>
-    </w:p>
-    <w:p>
-      <w:pPr>
-        <w:adjustRightInd w:val="0"/>
-        <w:snapToGrid w:val="0"/>
         <w:jc w:val="both"/>
         <w:rPr>
           <w:rFonts w:ascii="微软雅黑" w:eastAsia="微软雅黑" w:hAnsi="微软雅黑"/>
@@ -1674,31 +1664,6 @@
           <w:b/>
         </w:rPr>
         <w:t>：</w:t>
-      </w:r>
-    </w:p>
-    <w:p>
-      <w:pPr>
-        <w:adjustRightInd w:val="0"/>
-        <w:snapToGrid w:val="0"/>
-        <w:jc w:val="both"/>
-        <w:rPr>
-          <w:rFonts w:ascii="微软雅黑" w:eastAsia="微软雅黑" w:hAnsi="微软雅黑"/>
-          <w:b/>
-        </w:rPr>
-      </w:pPr>
-    </w:p>
-    <w:p>
-      <w:pPr>
-        <w:adjustRightInd w:val="0"/>
-        <w:snapToGrid w:val="0"/>
-        <w:jc w:val="both"/>
-        <w:rPr>
-          <w:rFonts w:ascii="微软雅黑" w:eastAsia="微软雅黑" w:hAnsi="微软雅黑" w:hint="eastAsia"/>
-          <w:b/>
-        </w:rPr>
-      </w:pPr>
-      <w:r>
-        <w:t>The portfolio should contain at least three (3) examples of projects and the examples must be able to demonstrate the applicant’s proficiency in designing with consideration to technical functionality, user interaction and experience, as well as elements of aesthetics. A portfolio that considers all the three aspects as an integrated whole in all the examples is preferred.</w:t>
       </w:r>
     </w:p>
     <w:p>
@@ -1844,16 +1809,7 @@
           <w:sz w:val="24"/>
           <w:szCs w:val="24"/>
         </w:rPr>
-        <w:t xml:space="preserve">You must submit one portfolio for each Master's programme that you want to </w:t>
-      </w:r>
-      <w:r>
-        <w:rPr>
-          <w:rFonts w:eastAsia="微软雅黑" w:cstheme="minorHAnsi"/>
-          <w:sz w:val="24"/>
-          <w:szCs w:val="24"/>
-        </w:rPr>
-        <w:lastRenderedPageBreak/>
-        <w:t>apply for.</w:t>
+        <w:t>You must submit one portfolio for each Master's programme that you want to apply for.</w:t>
       </w:r>
     </w:p>
     <w:p>
@@ -2665,76 +2621,13 @@
           <w:color w:val="000000" w:themeColor="text1"/>
         </w:rPr>
       </w:pPr>
-    </w:p>
-    <w:p>
-      <w:pPr>
-        <w:adjustRightInd w:val="0"/>
-        <w:snapToGrid w:val="0"/>
-        <w:jc w:val="both"/>
-        <w:rPr>
-          <w:rFonts w:ascii="微软雅黑" w:eastAsia="微软雅黑" w:hAnsi="微软雅黑"/>
-          <w:b/>
-          <w:color w:val="000000" w:themeColor="text1"/>
-        </w:rPr>
-      </w:pPr>
-      <w:r>
-        <w:rPr>
-          <w:rFonts w:ascii="微软雅黑" w:eastAsia="微软雅黑" w:hAnsi="微软雅黑" w:hint="eastAsia"/>
-          <w:b/>
-          <w:color w:val="000000" w:themeColor="text1"/>
-        </w:rPr>
-        <w:t>完成2</w:t>
-      </w:r>
-      <w:r>
-        <w:rPr>
-          <w:rFonts w:ascii="微软雅黑" w:eastAsia="微软雅黑" w:hAnsi="微软雅黑"/>
-          <w:b/>
-          <w:color w:val="000000" w:themeColor="text1"/>
-        </w:rPr>
-        <w:t>0210112</w:t>
-      </w:r>
-    </w:p>
-    <w:p>
-      <w:pPr>
-        <w:adjustRightInd w:val="0"/>
-        <w:snapToGrid w:val="0"/>
-        <w:jc w:val="both"/>
-        <w:rPr>
-          <w:rFonts w:ascii="微软雅黑" w:eastAsia="微软雅黑" w:hAnsi="微软雅黑"/>
-          <w:b/>
-          <w:color w:val="000000" w:themeColor="text1"/>
-        </w:rPr>
-      </w:pPr>
-    </w:p>
-    <w:p>
-      <w:pPr>
-        <w:adjustRightInd w:val="0"/>
-        <w:snapToGrid w:val="0"/>
-        <w:jc w:val="both"/>
-        <w:rPr>
-          <w:rFonts w:ascii="微软雅黑" w:eastAsia="微软雅黑" w:hAnsi="微软雅黑"/>
-          <w:b/>
-          <w:color w:val="000000" w:themeColor="text1"/>
-        </w:rPr>
-      </w:pPr>
-    </w:p>
-    <w:p>
-      <w:pPr>
-        <w:adjustRightInd w:val="0"/>
-        <w:snapToGrid w:val="0"/>
-        <w:jc w:val="both"/>
-        <w:rPr>
-          <w:rFonts w:ascii="微软雅黑" w:eastAsia="微软雅黑" w:hAnsi="微软雅黑"/>
-          <w:b/>
-          <w:color w:val="000000" w:themeColor="text1"/>
-        </w:rPr>
-      </w:pPr>
-      <w:r>
-        <w:rPr>
-          <w:rFonts w:ascii="微软雅黑" w:eastAsia="微软雅黑" w:hAnsi="微软雅黑"/>
-          <w:b/>
-          <w:color w:val="000000" w:themeColor="text1"/>
-        </w:rPr>
+      <w:r>
+        <w:rPr>
+          <w:rFonts w:ascii="微软雅黑" w:eastAsia="微软雅黑" w:hAnsi="微软雅黑"/>
+          <w:b/>
+          <w:color w:val="000000" w:themeColor="text1"/>
+        </w:rPr>
+        <w:lastRenderedPageBreak/>
         <w:t>5</w:t>
       </w:r>
       <w:r>
@@ -3457,7 +3350,6 @@
           <w:rFonts w:ascii="微软雅黑" w:eastAsia="微软雅黑" w:hAnsi="微软雅黑" w:hint="eastAsia"/>
           <w:b/>
         </w:rPr>
-        <w:lastRenderedPageBreak/>
         <w:t>课程安排：</w:t>
       </w:r>
     </w:p>
@@ -3503,7 +3395,7 @@
         <w:jc w:val="both"/>
         <w:rPr>
           <w:rStyle w:val="a9"/>
-          <w:rFonts w:ascii="微软雅黑" w:eastAsia="微软雅黑" w:hAnsi="微软雅黑"/>
+          <w:rFonts w:ascii="Microsoft YaHei" w:eastAsia="Microsoft YaHei" w:hAnsi="Microsoft YaHei"/>
           <w:b/>
           <w:color w:val="000000" w:themeColor="text1"/>
           <w:u w:val="none"/>
@@ -3511,7 +3403,7 @@
       </w:pPr>
       <w:r>
         <w:rPr>
-          <w:rFonts w:ascii="微软雅黑" w:eastAsia="微软雅黑" w:hAnsi="微软雅黑" w:hint="eastAsia"/>
+          <w:rFonts w:ascii="Microsoft YaHei" w:eastAsia="Microsoft YaHei" w:hAnsi="Microsoft YaHei" w:hint="eastAsia"/>
           <w:color w:val="000000" w:themeColor="text1"/>
         </w:rPr>
         <w:lastRenderedPageBreak/>
@@ -3519,7 +3411,7 @@
       </w:r>
       <w:r>
         <w:rPr>
-          <w:rFonts w:ascii="微软雅黑" w:eastAsia="微软雅黑" w:hAnsi="微软雅黑" w:hint="eastAsia"/>
+          <w:rFonts w:ascii="Microsoft YaHei" w:eastAsia="Microsoft YaHei" w:hAnsi="Microsoft YaHei" w:hint="eastAsia"/>
           <w:color w:val="000000" w:themeColor="text1"/>
         </w:rPr>
         <w:t>.</w:t>
@@ -3528,7 +3420,7 @@
         <w:r>
           <w:rPr>
             <w:rStyle w:val="a8"/>
-            <w:rFonts w:ascii="微软雅黑" w:eastAsia="微软雅黑" w:hAnsi="微软雅黑" w:hint="eastAsia"/>
+            <w:rFonts w:ascii="Microsoft YaHei" w:eastAsia="Microsoft YaHei" w:hAnsi="Microsoft YaHei" w:hint="eastAsia"/>
             <w:b/>
             <w:color w:val="000000" w:themeColor="text1"/>
             <w:u w:val="none"/>
@@ -3539,7 +3431,7 @@
       <w:r>
         <w:rPr>
           <w:rStyle w:val="a8"/>
-          <w:rFonts w:ascii="微软雅黑" w:eastAsia="微软雅黑" w:hAnsi="微软雅黑" w:hint="eastAsia"/>
+          <w:rFonts w:ascii="Microsoft YaHei" w:eastAsia="Microsoft YaHei" w:hAnsi="Microsoft YaHei" w:hint="eastAsia"/>
           <w:b/>
           <w:color w:val="000000" w:themeColor="text1"/>
           <w:u w:val="none"/>
@@ -11025,14 +10917,14 @@
         <w:snapToGrid w:val="0"/>
         <w:jc w:val="both"/>
         <w:rPr>
-          <w:rFonts w:ascii="微软雅黑" w:eastAsia="微软雅黑" w:hAnsi="微软雅黑"/>
-          <w:b/>
-          <w:color w:val="000000" w:themeColor="text1"/>
-        </w:rPr>
-      </w:pPr>
-      <w:r>
-        <w:rPr>
-          <w:rFonts w:ascii="微软雅黑" w:eastAsia="微软雅黑" w:hAnsi="微软雅黑" w:hint="eastAsia"/>
+          <w:rFonts w:ascii="Microsoft YaHei" w:eastAsia="Microsoft YaHei" w:hAnsi="Microsoft YaHei"/>
+          <w:b/>
+          <w:color w:val="000000" w:themeColor="text1"/>
+        </w:rPr>
+      </w:pPr>
+      <w:r>
+        <w:rPr>
+          <w:rFonts w:ascii="Microsoft YaHei" w:eastAsia="Microsoft YaHei" w:hAnsi="Microsoft YaHei" w:hint="eastAsia"/>
           <w:b/>
           <w:color w:val="000000" w:themeColor="text1"/>
         </w:rPr>
@@ -11043,7 +10935,7 @@
         <w:r>
           <w:rPr>
             <w:rStyle w:val="a9"/>
-            <w:rFonts w:ascii="微软雅黑" w:eastAsia="微软雅黑" w:hAnsi="微软雅黑"/>
+            <w:rFonts w:ascii="Microsoft YaHei" w:eastAsia="Microsoft YaHei" w:hAnsi="Microsoft YaHei"/>
             <w:b/>
             <w:color w:val="000000" w:themeColor="text1"/>
             <w:u w:val="none"/>
@@ -11054,7 +10946,7 @@
       <w:r>
         <w:rPr>
           <w:rStyle w:val="a8"/>
-          <w:rFonts w:ascii="微软雅黑" w:eastAsia="微软雅黑" w:hAnsi="微软雅黑" w:hint="eastAsia"/>
+          <w:rFonts w:ascii="Microsoft YaHei" w:eastAsia="Microsoft YaHei" w:hAnsi="Microsoft YaHei" w:hint="eastAsia"/>
           <w:b/>
           <w:color w:val="000000" w:themeColor="text1"/>
           <w:u w:val="none"/>
@@ -11064,7 +10956,7 @@
       <w:r>
         <w:rPr>
           <w:rStyle w:val="a9"/>
-          <w:rFonts w:ascii="微软雅黑" w:eastAsia="微软雅黑" w:hAnsi="微软雅黑" w:hint="eastAsia"/>
+          <w:rFonts w:ascii="Microsoft YaHei" w:eastAsia="Microsoft YaHei" w:hAnsi="Microsoft YaHei" w:hint="eastAsia"/>
           <w:b/>
           <w:color w:val="000000" w:themeColor="text1"/>
           <w:u w:val="none"/>
@@ -11938,7 +11830,7 @@
         <w:snapToGrid w:val="0"/>
         <w:jc w:val="both"/>
         <w:rPr>
-          <w:rFonts w:ascii="微软雅黑" w:eastAsia="微软雅黑" w:hAnsi="微软雅黑"/>
+          <w:rFonts w:ascii="微软雅黑" w:eastAsia="微软雅黑" w:hAnsi="微软雅黑" w:hint="eastAsia"/>
         </w:rPr>
       </w:pPr>
       <w:r>
@@ -12274,7 +12166,7 @@
         <w:snapToGrid w:val="0"/>
         <w:jc w:val="both"/>
         <w:rPr>
-          <w:rFonts w:eastAsia="微软雅黑" w:cstheme="minorHAnsi"/>
+          <w:rFonts w:eastAsia="微软雅黑" w:cstheme="minorHAnsi" w:hint="eastAsia"/>
           <w:bCs/>
         </w:rPr>
       </w:pPr>
@@ -12299,7 +12191,7 @@
         <w:snapToGrid w:val="0"/>
         <w:jc w:val="both"/>
         <w:rPr>
-          <w:rFonts w:eastAsia="微软雅黑" w:cstheme="minorHAnsi"/>
+          <w:rFonts w:eastAsia="微软雅黑" w:cstheme="minorHAnsi" w:hint="eastAsia"/>
           <w:b/>
           <w:bCs/>
           <w:i/>
@@ -14953,6 +14845,8 @@
         </w:rPr>
         <w:t>19</w:t>
       </w:r>
+      <w:bookmarkStart w:id="3" w:name="_GoBack"/>
+      <w:bookmarkEnd w:id="3"/>
       <w:r>
         <w:rPr>
           <w:rFonts w:ascii="微软雅黑" w:eastAsia="微软雅黑" w:hAnsi="微软雅黑" w:hint="eastAsia"/>
@@ -16273,7 +16167,7 @@
           <w:color w:val="0000FF"/>
         </w:rPr>
       </w:pPr>
-      <w:bookmarkStart w:id="3" w:name="OLE_LINK4"/>
+      <w:bookmarkStart w:id="4" w:name="OLE_LINK4"/>
       <w:r>
         <w:rPr>
           <w:rFonts w:asciiTheme="minorHAnsi" w:eastAsia="微软雅黑" w:hAnsiTheme="minorHAnsi" w:cstheme="minorHAnsi"/>
@@ -16282,7 +16176,7 @@
         <w:t>http://www.scuoladesign.com/master/industrial-design-master/</w:t>
       </w:r>
     </w:p>
-    <w:bookmarkEnd w:id="3"/>
+    <w:bookmarkEnd w:id="4"/>
     <w:p>
       <w:pPr>
         <w:adjustRightInd w:val="0"/>
@@ -17849,7 +17743,7 @@
 </file>
 
 <file path=word/endnotes.xml><?xml version="1.0" encoding="utf-8"?>
-<w:endnotes xmlns:wpc="http://schemas.microsoft.com/office/word/2010/wordprocessingCanvas" xmlns:cx="http://schemas.microsoft.com/office/drawing/2014/chartex" xmlns:cx1="http://schemas.microsoft.com/office/drawing/2015/9/8/chartex" xmlns:cx2="http://schemas.microsoft.com/office/drawing/2015/10/21/chartex" xmlns:cx3="http://schemas.microsoft.com/office/drawing/2016/5/9/chartex" xmlns:cx4="http://schemas.microsoft.com/office/drawing/2016/5/10/chartex" xmlns:cx5="http://schemas.microsoft.com/office/drawing/2016/5/11/chartex" xmlns:cx6="http://schemas.microsoft.com/office/drawing/2016/5/12/chartex" xmlns:cx7="http://schemas.microsoft.com/office/drawing/2016/5/13/chartex" xmlns:cx8="http://schemas.microsoft.com/office/drawing/2016/5/14/chartex" xmlns:mc="http://schemas.openxmlformats.org/markup-compatibility/2006" xmlns:aink="http://schemas.microsoft.com/office/drawing/2016/ink" xmlns:am3d="http://schemas.microsoft.com/office/drawing/2017/model3d" xmlns:o="urn:schemas-microsoft-com:office:office" xmlns:r="http://schemas.openxmlformats.org/officeDocument/2006/relationships" xmlns:m="http://schemas.openxmlformats.org/officeDocument/2006/math" xmlns:v="urn:schemas-microsoft-com:vml" xmlns:wp14="http://schemas.microsoft.com/office/word/2010/wordprocessingDrawing" xmlns:wp="http://schemas.openxmlformats.org/drawingml/2006/wordprocessingDrawing" xmlns:w10="urn:schemas-microsoft-com:office:word" xmlns:w="http://schemas.openxmlformats.org/wordprocessingml/2006/main" xmlns:w14="http://schemas.microsoft.com/office/word/2010/wordml" xmlns:w15="http://schemas.microsoft.com/office/word/2012/wordml" xmlns:w16cex="http://schemas.microsoft.com/office/word/2018/wordml/cex" xmlns:w16cid="http://schemas.microsoft.com/office/word/2016/wordml/cid" xmlns:w16="http://schemas.microsoft.com/office/word/2018/wordml" xmlns:w16se="http://schemas.microsoft.com/office/word/2015/wordml/symex" xmlns:wpg="http://schemas.microsoft.com/office/word/2010/wordprocessingGroup" xmlns:wpi="http://schemas.microsoft.com/office/word/2010/wordprocessingInk" xmlns:wne="http://schemas.microsoft.com/office/word/2006/wordml" xmlns:wps="http://schemas.microsoft.com/office/word/2010/wordprocessingShape" mc:Ignorable="w14 w15 w16se w16cid w16 w16cex wp14">
+<w:endnotes xmlns:wpc="http://schemas.microsoft.com/office/word/2010/wordprocessingCanvas" xmlns:mo="http://schemas.microsoft.com/office/mac/office/2008/main" xmlns:mc="http://schemas.openxmlformats.org/markup-compatibility/2006" xmlns:mv="urn:schemas-microsoft-com:mac:vml" xmlns:o="urn:schemas-microsoft-com:office:office" xmlns:r="http://schemas.openxmlformats.org/officeDocument/2006/relationships" xmlns:m="http://schemas.openxmlformats.org/officeDocument/2006/math" xmlns:v="urn:schemas-microsoft-com:vml" xmlns:wp14="http://schemas.microsoft.com/office/word/2010/wordprocessingDrawing" xmlns:wp="http://schemas.openxmlformats.org/drawingml/2006/wordprocessingDrawing" xmlns:w10="urn:schemas-microsoft-com:office:word" xmlns:w="http://schemas.openxmlformats.org/wordprocessingml/2006/main" xmlns:w14="http://schemas.microsoft.com/office/word/2010/wordml" xmlns:w15="http://schemas.microsoft.com/office/word/2012/wordml" xmlns:wpg="http://schemas.microsoft.com/office/word/2010/wordprocessingGroup" xmlns:wpi="http://schemas.microsoft.com/office/word/2010/wordprocessingInk" xmlns:wne="http://schemas.microsoft.com/office/word/2006/wordml" xmlns:wps="http://schemas.microsoft.com/office/word/2010/wordprocessingShape" mc:Ignorable="w14 w15 wp14">
   <w:endnote w:type="separator" w:id="-1">
     <w:p>
       <w:r>
@@ -17868,7 +17762,7 @@
 </file>
 
 <file path=word/footer1.xml><?xml version="1.0" encoding="utf-8"?>
-<w:ftr xmlns:wpc="http://schemas.microsoft.com/office/word/2010/wordprocessingCanvas" xmlns:cx="http://schemas.microsoft.com/office/drawing/2014/chartex" xmlns:cx1="http://schemas.microsoft.com/office/drawing/2015/9/8/chartex" xmlns:cx2="http://schemas.microsoft.com/office/drawing/2015/10/21/chartex" xmlns:cx3="http://schemas.microsoft.com/office/drawing/2016/5/9/chartex" xmlns:cx4="http://schemas.microsoft.com/office/drawing/2016/5/10/chartex" xmlns:cx5="http://schemas.microsoft.com/office/drawing/2016/5/11/chartex" xmlns:cx6="http://schemas.microsoft.com/office/drawing/2016/5/12/chartex" xmlns:cx7="http://schemas.microsoft.com/office/drawing/2016/5/13/chartex" xmlns:cx8="http://schemas.microsoft.com/office/drawing/2016/5/14/chartex" xmlns:mc="http://schemas.openxmlformats.org/markup-compatibility/2006" xmlns:aink="http://schemas.microsoft.com/office/drawing/2016/ink" xmlns:am3d="http://schemas.microsoft.com/office/drawing/2017/model3d" xmlns:o="urn:schemas-microsoft-com:office:office" xmlns:r="http://schemas.openxmlformats.org/officeDocument/2006/relationships" xmlns:m="http://schemas.openxmlformats.org/officeDocument/2006/math" xmlns:v="urn:schemas-microsoft-com:vml" xmlns:wp14="http://schemas.microsoft.com/office/word/2010/wordprocessingDrawing" xmlns:wp="http://schemas.openxmlformats.org/drawingml/2006/wordprocessingDrawing" xmlns:w10="urn:schemas-microsoft-com:office:word" xmlns:w="http://schemas.openxmlformats.org/wordprocessingml/2006/main" xmlns:w14="http://schemas.microsoft.com/office/word/2010/wordml" xmlns:w15="http://schemas.microsoft.com/office/word/2012/wordml" xmlns:w16cex="http://schemas.microsoft.com/office/word/2018/wordml/cex" xmlns:w16cid="http://schemas.microsoft.com/office/word/2016/wordml/cid" xmlns:w16="http://schemas.microsoft.com/office/word/2018/wordml" xmlns:w16se="http://schemas.microsoft.com/office/word/2015/wordml/symex" xmlns:wpg="http://schemas.microsoft.com/office/word/2010/wordprocessingGroup" xmlns:wpi="http://schemas.microsoft.com/office/word/2010/wordprocessingInk" xmlns:wne="http://schemas.microsoft.com/office/word/2006/wordml" xmlns:wps="http://schemas.microsoft.com/office/word/2010/wordprocessingShape" mc:Ignorable="w14 w15 w16se w16cid w16 w16cex wp14">
+<w:ftr xmlns:wpc="http://schemas.microsoft.com/office/word/2010/wordprocessingCanvas" xmlns:mo="http://schemas.microsoft.com/office/mac/office/2008/main" xmlns:mc="http://schemas.openxmlformats.org/markup-compatibility/2006" xmlns:mv="urn:schemas-microsoft-com:mac:vml" xmlns:o="urn:schemas-microsoft-com:office:office" xmlns:r="http://schemas.openxmlformats.org/officeDocument/2006/relationships" xmlns:m="http://schemas.openxmlformats.org/officeDocument/2006/math" xmlns:v="urn:schemas-microsoft-com:vml" xmlns:wp14="http://schemas.microsoft.com/office/word/2010/wordprocessingDrawing" xmlns:wp="http://schemas.openxmlformats.org/drawingml/2006/wordprocessingDrawing" xmlns:w10="urn:schemas-microsoft-com:office:word" xmlns:w="http://schemas.openxmlformats.org/wordprocessingml/2006/main" xmlns:w14="http://schemas.microsoft.com/office/word/2010/wordml" xmlns:w15="http://schemas.microsoft.com/office/word/2012/wordml" xmlns:wpg="http://schemas.microsoft.com/office/word/2010/wordprocessingGroup" xmlns:wpi="http://schemas.microsoft.com/office/word/2010/wordprocessingInk" xmlns:wne="http://schemas.microsoft.com/office/word/2006/wordml" xmlns:wps="http://schemas.microsoft.com/office/word/2010/wordprocessingShape" mc:Ignorable="w14 w15 wp14">
   <w:p>
     <w:pPr>
       <w:pStyle w:val="a3"/>
@@ -17905,7 +17799,7 @@
 </file>
 
 <file path=word/footnotes.xml><?xml version="1.0" encoding="utf-8"?>
-<w:footnotes xmlns:wpc="http://schemas.microsoft.com/office/word/2010/wordprocessingCanvas" xmlns:cx="http://schemas.microsoft.com/office/drawing/2014/chartex" xmlns:cx1="http://schemas.microsoft.com/office/drawing/2015/9/8/chartex" xmlns:cx2="http://schemas.microsoft.com/office/drawing/2015/10/21/chartex" xmlns:cx3="http://schemas.microsoft.com/office/drawing/2016/5/9/chartex" xmlns:cx4="http://schemas.microsoft.com/office/drawing/2016/5/10/chartex" xmlns:cx5="http://schemas.microsoft.com/office/drawing/2016/5/11/chartex" xmlns:cx6="http://schemas.microsoft.com/office/drawing/2016/5/12/chartex" xmlns:cx7="http://schemas.microsoft.com/office/drawing/2016/5/13/chartex" xmlns:cx8="http://schemas.microsoft.com/office/drawing/2016/5/14/chartex" xmlns:mc="http://schemas.openxmlformats.org/markup-compatibility/2006" xmlns:aink="http://schemas.microsoft.com/office/drawing/2016/ink" xmlns:am3d="http://schemas.microsoft.com/office/drawing/2017/model3d" xmlns:o="urn:schemas-microsoft-com:office:office" xmlns:r="http://schemas.openxmlformats.org/officeDocument/2006/relationships" xmlns:m="http://schemas.openxmlformats.org/officeDocument/2006/math" xmlns:v="urn:schemas-microsoft-com:vml" xmlns:wp14="http://schemas.microsoft.com/office/word/2010/wordprocessingDrawing" xmlns:wp="http://schemas.openxmlformats.org/drawingml/2006/wordprocessingDrawing" xmlns:w10="urn:schemas-microsoft-com:office:word" xmlns:w="http://schemas.openxmlformats.org/wordprocessingml/2006/main" xmlns:w14="http://schemas.microsoft.com/office/word/2010/wordml" xmlns:w15="http://schemas.microsoft.com/office/word/2012/wordml" xmlns:w16cex="http://schemas.microsoft.com/office/word/2018/wordml/cex" xmlns:w16cid="http://schemas.microsoft.com/office/word/2016/wordml/cid" xmlns:w16="http://schemas.microsoft.com/office/word/2018/wordml" xmlns:w16se="http://schemas.microsoft.com/office/word/2015/wordml/symex" xmlns:wpg="http://schemas.microsoft.com/office/word/2010/wordprocessingGroup" xmlns:wpi="http://schemas.microsoft.com/office/word/2010/wordprocessingInk" xmlns:wne="http://schemas.microsoft.com/office/word/2006/wordml" xmlns:wps="http://schemas.microsoft.com/office/word/2010/wordprocessingShape" mc:Ignorable="w14 w15 w16se w16cid w16 w16cex wp14">
+<w:footnotes xmlns:wpc="http://schemas.microsoft.com/office/word/2010/wordprocessingCanvas" xmlns:mo="http://schemas.microsoft.com/office/mac/office/2008/main" xmlns:mc="http://schemas.openxmlformats.org/markup-compatibility/2006" xmlns:mv="urn:schemas-microsoft-com:mac:vml" xmlns:o="urn:schemas-microsoft-com:office:office" xmlns:r="http://schemas.openxmlformats.org/officeDocument/2006/relationships" xmlns:m="http://schemas.openxmlformats.org/officeDocument/2006/math" xmlns:v="urn:schemas-microsoft-com:vml" xmlns:wp14="http://schemas.microsoft.com/office/word/2010/wordprocessingDrawing" xmlns:wp="http://schemas.openxmlformats.org/drawingml/2006/wordprocessingDrawing" xmlns:w10="urn:schemas-microsoft-com:office:word" xmlns:w="http://schemas.openxmlformats.org/wordprocessingml/2006/main" xmlns:w14="http://schemas.microsoft.com/office/word/2010/wordml" xmlns:w15="http://schemas.microsoft.com/office/word/2012/wordml" xmlns:wpg="http://schemas.microsoft.com/office/word/2010/wordprocessingGroup" xmlns:wpi="http://schemas.microsoft.com/office/word/2010/wordprocessingInk" xmlns:wne="http://schemas.microsoft.com/office/word/2006/wordml" xmlns:wps="http://schemas.microsoft.com/office/word/2010/wordprocessingShape" mc:Ignorable="w14 w15 wp14">
   <w:footnote w:type="separator" w:id="-1">
     <w:p>
       <w:r>
@@ -17924,7 +17818,7 @@
 </file>
 
 <file path=word/header1.xml><?xml version="1.0" encoding="utf-8"?>
-<w:hdr xmlns:wpc="http://schemas.microsoft.com/office/word/2010/wordprocessingCanvas" xmlns:cx="http://schemas.microsoft.com/office/drawing/2014/chartex" xmlns:cx1="http://schemas.microsoft.com/office/drawing/2015/9/8/chartex" xmlns:cx2="http://schemas.microsoft.com/office/drawing/2015/10/21/chartex" xmlns:cx3="http://schemas.microsoft.com/office/drawing/2016/5/9/chartex" xmlns:cx4="http://schemas.microsoft.com/office/drawing/2016/5/10/chartex" xmlns:cx5="http://schemas.microsoft.com/office/drawing/2016/5/11/chartex" xmlns:cx6="http://schemas.microsoft.com/office/drawing/2016/5/12/chartex" xmlns:cx7="http://schemas.microsoft.com/office/drawing/2016/5/13/chartex" xmlns:cx8="http://schemas.microsoft.com/office/drawing/2016/5/14/chartex" xmlns:mc="http://schemas.openxmlformats.org/markup-compatibility/2006" xmlns:aink="http://schemas.microsoft.com/office/drawing/2016/ink" xmlns:am3d="http://schemas.microsoft.com/office/drawing/2017/model3d" xmlns:o="urn:schemas-microsoft-com:office:office" xmlns:r="http://schemas.openxmlformats.org/officeDocument/2006/relationships" xmlns:m="http://schemas.openxmlformats.org/officeDocument/2006/math" xmlns:v="urn:schemas-microsoft-com:vml" xmlns:wp14="http://schemas.microsoft.com/office/word/2010/wordprocessingDrawing" xmlns:wp="http://schemas.openxmlformats.org/drawingml/2006/wordprocessingDrawing" xmlns:w10="urn:schemas-microsoft-com:office:word" xmlns:w="http://schemas.openxmlformats.org/wordprocessingml/2006/main" xmlns:w14="http://schemas.microsoft.com/office/word/2010/wordml" xmlns:w15="http://schemas.microsoft.com/office/word/2012/wordml" xmlns:w16cex="http://schemas.microsoft.com/office/word/2018/wordml/cex" xmlns:w16cid="http://schemas.microsoft.com/office/word/2016/wordml/cid" xmlns:w16="http://schemas.microsoft.com/office/word/2018/wordml" xmlns:w16se="http://schemas.microsoft.com/office/word/2015/wordml/symex" xmlns:wpg="http://schemas.microsoft.com/office/word/2010/wordprocessingGroup" xmlns:wpi="http://schemas.microsoft.com/office/word/2010/wordprocessingInk" xmlns:wne="http://schemas.microsoft.com/office/word/2006/wordml" xmlns:wps="http://schemas.microsoft.com/office/word/2010/wordprocessingShape" mc:Ignorable="w14 w15 w16se w16cid w16 w16cex wp14">
+<w:hdr xmlns:wpc="http://schemas.microsoft.com/office/word/2010/wordprocessingCanvas" xmlns:mo="http://schemas.microsoft.com/office/mac/office/2008/main" xmlns:mc="http://schemas.openxmlformats.org/markup-compatibility/2006" xmlns:mv="urn:schemas-microsoft-com:mac:vml" xmlns:o="urn:schemas-microsoft-com:office:office" xmlns:r="http://schemas.openxmlformats.org/officeDocument/2006/relationships" xmlns:m="http://schemas.openxmlformats.org/officeDocument/2006/math" xmlns:v="urn:schemas-microsoft-com:vml" xmlns:wp14="http://schemas.microsoft.com/office/word/2010/wordprocessingDrawing" xmlns:wp="http://schemas.openxmlformats.org/drawingml/2006/wordprocessingDrawing" xmlns:w10="urn:schemas-microsoft-com:office:word" xmlns:w="http://schemas.openxmlformats.org/wordprocessingml/2006/main" xmlns:w14="http://schemas.microsoft.com/office/word/2010/wordml" xmlns:w15="http://schemas.microsoft.com/office/word/2012/wordml" xmlns:wpg="http://schemas.microsoft.com/office/word/2010/wordprocessingGroup" xmlns:wpi="http://schemas.microsoft.com/office/word/2010/wordprocessingInk" xmlns:wne="http://schemas.microsoft.com/office/word/2006/wordml" xmlns:wps="http://schemas.microsoft.com/office/word/2010/wordprocessingShape" mc:Ignorable="w14 w15 wp14">
   <w:p>
     <w:pPr>
       <w:rPr>
@@ -18029,8 +17923,8 @@
 </file>
 
 <file path=word/numbering.xml><?xml version="1.0" encoding="utf-8"?>
-<w:numbering xmlns:wpc="http://schemas.microsoft.com/office/word/2010/wordprocessingCanvas" xmlns:cx="http://schemas.microsoft.com/office/drawing/2014/chartex" xmlns:cx1="http://schemas.microsoft.com/office/drawing/2015/9/8/chartex" xmlns:cx2="http://schemas.microsoft.com/office/drawing/2015/10/21/chartex" xmlns:cx3="http://schemas.microsoft.com/office/drawing/2016/5/9/chartex" xmlns:cx4="http://schemas.microsoft.com/office/drawing/2016/5/10/chartex" xmlns:cx5="http://schemas.microsoft.com/office/drawing/2016/5/11/chartex" xmlns:cx6="http://schemas.microsoft.com/office/drawing/2016/5/12/chartex" xmlns:cx7="http://schemas.microsoft.com/office/drawing/2016/5/13/chartex" xmlns:cx8="http://schemas.microsoft.com/office/drawing/2016/5/14/chartex" xmlns:mc="http://schemas.openxmlformats.org/markup-compatibility/2006" xmlns:aink="http://schemas.microsoft.com/office/drawing/2016/ink" xmlns:am3d="http://schemas.microsoft.com/office/drawing/2017/model3d" xmlns:o="urn:schemas-microsoft-com:office:office" xmlns:r="http://schemas.openxmlformats.org/officeDocument/2006/relationships" xmlns:m="http://schemas.openxmlformats.org/officeDocument/2006/math" xmlns:v="urn:schemas-microsoft-com:vml" xmlns:wp14="http://schemas.microsoft.com/office/word/2010/wordprocessingDrawing" xmlns:wp="http://schemas.openxmlformats.org/drawingml/2006/wordprocessingDrawing" xmlns:w10="urn:schemas-microsoft-com:office:word" xmlns:w="http://schemas.openxmlformats.org/wordprocessingml/2006/main" xmlns:w14="http://schemas.microsoft.com/office/word/2010/wordml" xmlns:w15="http://schemas.microsoft.com/office/word/2012/wordml" xmlns:w16cex="http://schemas.microsoft.com/office/word/2018/wordml/cex" xmlns:w16cid="http://schemas.microsoft.com/office/word/2016/wordml/cid" xmlns:w16="http://schemas.microsoft.com/office/word/2018/wordml" xmlns:w16se="http://schemas.microsoft.com/office/word/2015/wordml/symex" xmlns:wpg="http://schemas.microsoft.com/office/word/2010/wordprocessingGroup" xmlns:wpi="http://schemas.microsoft.com/office/word/2010/wordprocessingInk" xmlns:wne="http://schemas.microsoft.com/office/word/2006/wordml" xmlns:wps="http://schemas.microsoft.com/office/word/2010/wordprocessingShape" mc:Ignorable="w14 w15 w16se w16cid w16 w16cex wp14">
-  <w:abstractNum w:abstractNumId="0" w15:restartNumberingAfterBreak="0">
+<w:numbering xmlns:wpc="http://schemas.microsoft.com/office/word/2010/wordprocessingCanvas" xmlns:mo="http://schemas.microsoft.com/office/mac/office/2008/main" xmlns:mc="http://schemas.openxmlformats.org/markup-compatibility/2006" xmlns:mv="urn:schemas-microsoft-com:mac:vml" xmlns:o="urn:schemas-microsoft-com:office:office" xmlns:r="http://schemas.openxmlformats.org/officeDocument/2006/relationships" xmlns:m="http://schemas.openxmlformats.org/officeDocument/2006/math" xmlns:v="urn:schemas-microsoft-com:vml" xmlns:wp14="http://schemas.microsoft.com/office/word/2010/wordprocessingDrawing" xmlns:wp="http://schemas.openxmlformats.org/drawingml/2006/wordprocessingDrawing" xmlns:w10="urn:schemas-microsoft-com:office:word" xmlns:w="http://schemas.openxmlformats.org/wordprocessingml/2006/main" xmlns:w14="http://schemas.microsoft.com/office/word/2010/wordml" xmlns:w15="http://schemas.microsoft.com/office/word/2012/wordml" xmlns:wpg="http://schemas.microsoft.com/office/word/2010/wordprocessingGroup" xmlns:wpi="http://schemas.microsoft.com/office/word/2010/wordprocessingInk" xmlns:wne="http://schemas.microsoft.com/office/word/2006/wordml" xmlns:wps="http://schemas.microsoft.com/office/word/2010/wordprocessingShape" mc:Ignorable="w14 w15 wp14">
+  <w:abstractNum w:abstractNumId="0">
     <w:nsid w:val="853FD9FA"/>
     <w:multiLevelType w:val="singleLevel"/>
     <w:tmpl w:val="853FD9FA"/>
@@ -18042,7 +17936,7 @@
       <w:lvlJc w:val="left"/>
     </w:lvl>
   </w:abstractNum>
-  <w:abstractNum w:abstractNumId="1" w15:restartNumberingAfterBreak="0">
+  <w:abstractNum w:abstractNumId="1">
     <w:nsid w:val="BDD11CB4"/>
     <w:multiLevelType w:val="singleLevel"/>
     <w:tmpl w:val="BDD11CB4"/>
@@ -18054,7 +17948,7 @@
       <w:lvlJc w:val="left"/>
     </w:lvl>
   </w:abstractNum>
-  <w:abstractNum w:abstractNumId="2" w15:restartNumberingAfterBreak="0">
+  <w:abstractNum w:abstractNumId="2">
     <w:nsid w:val="02D427E6"/>
     <w:multiLevelType w:val="multilevel"/>
     <w:tmpl w:val="BDA6153E"/>
@@ -18167,7 +18061,7 @@
       </w:rPr>
     </w:lvl>
   </w:abstractNum>
-  <w:abstractNum w:abstractNumId="3" w15:restartNumberingAfterBreak="0">
+  <w:abstractNum w:abstractNumId="3">
     <w:nsid w:val="02E11164"/>
     <w:multiLevelType w:val="hybridMultilevel"/>
     <w:tmpl w:val="CFEC3CF0"/>
@@ -18280,7 +18174,7 @@
       </w:rPr>
     </w:lvl>
   </w:abstractNum>
-  <w:abstractNum w:abstractNumId="4" w15:restartNumberingAfterBreak="0">
+  <w:abstractNum w:abstractNumId="4">
     <w:nsid w:val="05397B82"/>
     <w:multiLevelType w:val="hybridMultilevel"/>
     <w:tmpl w:val="F92E07CA"/>
@@ -18366,7 +18260,7 @@
       </w:pPr>
     </w:lvl>
   </w:abstractNum>
-  <w:abstractNum w:abstractNumId="5" w15:restartNumberingAfterBreak="0">
+  <w:abstractNum w:abstractNumId="5">
     <w:nsid w:val="08357B2D"/>
     <w:multiLevelType w:val="hybridMultilevel"/>
     <w:tmpl w:val="91EEE83E"/>
@@ -18452,7 +18346,7 @@
       </w:pPr>
     </w:lvl>
   </w:abstractNum>
-  <w:abstractNum w:abstractNumId="6" w15:restartNumberingAfterBreak="0">
+  <w:abstractNum w:abstractNumId="6">
     <w:nsid w:val="0CC17B46"/>
     <w:multiLevelType w:val="hybridMultilevel"/>
     <w:tmpl w:val="DA9E676A"/>
@@ -18541,7 +18435,7 @@
       </w:pPr>
     </w:lvl>
   </w:abstractNum>
-  <w:abstractNum w:abstractNumId="7" w15:restartNumberingAfterBreak="0">
+  <w:abstractNum w:abstractNumId="7">
     <w:nsid w:val="0DF471A2"/>
     <w:multiLevelType w:val="multilevel"/>
     <w:tmpl w:val="0DF471A2"/>
@@ -18654,7 +18548,7 @@
       </w:rPr>
     </w:lvl>
   </w:abstractNum>
-  <w:abstractNum w:abstractNumId="8" w15:restartNumberingAfterBreak="0">
+  <w:abstractNum w:abstractNumId="8">
     <w:nsid w:val="18471B40"/>
     <w:multiLevelType w:val="multilevel"/>
     <w:tmpl w:val="18471B40"/>
@@ -18767,7 +18661,7 @@
       </w:rPr>
     </w:lvl>
   </w:abstractNum>
-  <w:abstractNum w:abstractNumId="9" w15:restartNumberingAfterBreak="0">
+  <w:abstractNum w:abstractNumId="9">
     <w:nsid w:val="1BF1344F"/>
     <w:multiLevelType w:val="multilevel"/>
     <w:tmpl w:val="457C2358"/>
@@ -18880,7 +18774,7 @@
       </w:rPr>
     </w:lvl>
   </w:abstractNum>
-  <w:abstractNum w:abstractNumId="10" w15:restartNumberingAfterBreak="0">
+  <w:abstractNum w:abstractNumId="10">
     <w:nsid w:val="1CDA0524"/>
     <w:multiLevelType w:val="multilevel"/>
     <w:tmpl w:val="B7CED232"/>
@@ -18993,7 +18887,7 @@
       </w:rPr>
     </w:lvl>
   </w:abstractNum>
-  <w:abstractNum w:abstractNumId="11" w15:restartNumberingAfterBreak="0">
+  <w:abstractNum w:abstractNumId="11">
     <w:nsid w:val="244B02D7"/>
     <w:multiLevelType w:val="hybridMultilevel"/>
     <w:tmpl w:val="5EB6E3D2"/>
@@ -19106,7 +19000,7 @@
       </w:rPr>
     </w:lvl>
   </w:abstractNum>
-  <w:abstractNum w:abstractNumId="12" w15:restartNumberingAfterBreak="0">
+  <w:abstractNum w:abstractNumId="12">
     <w:nsid w:val="24D819FF"/>
     <w:multiLevelType w:val="hybridMultilevel"/>
     <w:tmpl w:val="E0081E7A"/>
@@ -19219,7 +19113,7 @@
       </w:rPr>
     </w:lvl>
   </w:abstractNum>
-  <w:abstractNum w:abstractNumId="13" w15:restartNumberingAfterBreak="0">
+  <w:abstractNum w:abstractNumId="13">
     <w:nsid w:val="28E0538D"/>
     <w:multiLevelType w:val="hybridMultilevel"/>
     <w:tmpl w:val="2AF8EEC2"/>
@@ -19332,7 +19226,7 @@
       </w:rPr>
     </w:lvl>
   </w:abstractNum>
-  <w:abstractNum w:abstractNumId="14" w15:restartNumberingAfterBreak="0">
+  <w:abstractNum w:abstractNumId="14">
     <w:nsid w:val="2A1CABD4"/>
     <w:multiLevelType w:val="singleLevel"/>
     <w:tmpl w:val="2A1CABD4"/>
@@ -19344,7 +19238,7 @@
       <w:lvlJc w:val="left"/>
     </w:lvl>
   </w:abstractNum>
-  <w:abstractNum w:abstractNumId="15" w15:restartNumberingAfterBreak="0">
+  <w:abstractNum w:abstractNumId="15">
     <w:nsid w:val="2B06477F"/>
     <w:multiLevelType w:val="hybridMultilevel"/>
     <w:tmpl w:val="3A263728"/>
@@ -19430,7 +19324,7 @@
       </w:pPr>
     </w:lvl>
   </w:abstractNum>
-  <w:abstractNum w:abstractNumId="16" w15:restartNumberingAfterBreak="0">
+  <w:abstractNum w:abstractNumId="16">
     <w:nsid w:val="2CD70112"/>
     <w:multiLevelType w:val="multilevel"/>
     <w:tmpl w:val="BDA6153E"/>
@@ -19543,7 +19437,7 @@
       </w:rPr>
     </w:lvl>
   </w:abstractNum>
-  <w:abstractNum w:abstractNumId="17" w15:restartNumberingAfterBreak="0">
+  <w:abstractNum w:abstractNumId="17">
     <w:nsid w:val="2CFB5C09"/>
     <w:multiLevelType w:val="multilevel"/>
     <w:tmpl w:val="BDA6153E"/>
@@ -19656,7 +19550,7 @@
       </w:rPr>
     </w:lvl>
   </w:abstractNum>
-  <w:abstractNum w:abstractNumId="18" w15:restartNumberingAfterBreak="0">
+  <w:abstractNum w:abstractNumId="18">
     <w:nsid w:val="32DC606F"/>
     <w:multiLevelType w:val="multilevel"/>
     <w:tmpl w:val="32DC606F"/>
@@ -19769,7 +19663,7 @@
       </w:rPr>
     </w:lvl>
   </w:abstractNum>
-  <w:abstractNum w:abstractNumId="19" w15:restartNumberingAfterBreak="0">
+  <w:abstractNum w:abstractNumId="19">
     <w:nsid w:val="33BC0365"/>
     <w:multiLevelType w:val="hybridMultilevel"/>
     <w:tmpl w:val="B20E3E82"/>
@@ -19882,7 +19776,7 @@
       </w:rPr>
     </w:lvl>
   </w:abstractNum>
-  <w:abstractNum w:abstractNumId="20" w15:restartNumberingAfterBreak="0">
+  <w:abstractNum w:abstractNumId="20">
     <w:nsid w:val="3B641BDB"/>
     <w:multiLevelType w:val="hybridMultilevel"/>
     <w:tmpl w:val="8F5AEC92"/>
@@ -19995,7 +19889,7 @@
       </w:rPr>
     </w:lvl>
   </w:abstractNum>
-  <w:abstractNum w:abstractNumId="21" w15:restartNumberingAfterBreak="0">
+  <w:abstractNum w:abstractNumId="21">
     <w:nsid w:val="489D0393"/>
     <w:multiLevelType w:val="hybridMultilevel"/>
     <w:tmpl w:val="EF9A68EC"/>
@@ -20108,7 +20002,7 @@
       </w:rPr>
     </w:lvl>
   </w:abstractNum>
-  <w:abstractNum w:abstractNumId="22" w15:restartNumberingAfterBreak="0">
+  <w:abstractNum w:abstractNumId="22">
     <w:nsid w:val="4D8D566F"/>
     <w:multiLevelType w:val="hybridMultilevel"/>
     <w:tmpl w:val="6AEC47B8"/>
@@ -20194,7 +20088,7 @@
       </w:pPr>
     </w:lvl>
   </w:abstractNum>
-  <w:abstractNum w:abstractNumId="23" w15:restartNumberingAfterBreak="0">
+  <w:abstractNum w:abstractNumId="23">
     <w:nsid w:val="55770E15"/>
     <w:multiLevelType w:val="multilevel"/>
     <w:tmpl w:val="457C2358"/>
@@ -20307,7 +20201,7 @@
       </w:rPr>
     </w:lvl>
   </w:abstractNum>
-  <w:abstractNum w:abstractNumId="24" w15:restartNumberingAfterBreak="0">
+  <w:abstractNum w:abstractNumId="24">
     <w:nsid w:val="563B4E46"/>
     <w:multiLevelType w:val="hybridMultilevel"/>
     <w:tmpl w:val="59E61FC0"/>
@@ -20420,7 +20314,7 @@
       </w:rPr>
     </w:lvl>
   </w:abstractNum>
-  <w:abstractNum w:abstractNumId="25" w15:restartNumberingAfterBreak="0">
+  <w:abstractNum w:abstractNumId="25">
     <w:nsid w:val="5BB32690"/>
     <w:multiLevelType w:val="hybridMultilevel"/>
     <w:tmpl w:val="2D7EC922"/>
@@ -20533,7 +20427,7 @@
       </w:rPr>
     </w:lvl>
   </w:abstractNum>
-  <w:abstractNum w:abstractNumId="26" w15:restartNumberingAfterBreak="0">
+  <w:abstractNum w:abstractNumId="26">
     <w:nsid w:val="60A84D0C"/>
     <w:multiLevelType w:val="hybridMultilevel"/>
     <w:tmpl w:val="280A7CCE"/>
@@ -20619,7 +20513,7 @@
       </w:pPr>
     </w:lvl>
   </w:abstractNum>
-  <w:abstractNum w:abstractNumId="27" w15:restartNumberingAfterBreak="0">
+  <w:abstractNum w:abstractNumId="27">
     <w:nsid w:val="622A3CD6"/>
     <w:multiLevelType w:val="multilevel"/>
     <w:tmpl w:val="457C2358"/>
@@ -20732,7 +20626,7 @@
       </w:rPr>
     </w:lvl>
   </w:abstractNum>
-  <w:abstractNum w:abstractNumId="28" w15:restartNumberingAfterBreak="0">
+  <w:abstractNum w:abstractNumId="28">
     <w:nsid w:val="645E4121"/>
     <w:multiLevelType w:val="hybridMultilevel"/>
     <w:tmpl w:val="87E26096"/>
@@ -20845,7 +20739,7 @@
       </w:rPr>
     </w:lvl>
   </w:abstractNum>
-  <w:abstractNum w:abstractNumId="29" w15:restartNumberingAfterBreak="0">
+  <w:abstractNum w:abstractNumId="29">
     <w:nsid w:val="66C73F2B"/>
     <w:multiLevelType w:val="hybridMultilevel"/>
     <w:tmpl w:val="F858084C"/>
@@ -20957,7 +20851,7 @@
       </w:rPr>
     </w:lvl>
   </w:abstractNum>
-  <w:abstractNum w:abstractNumId="30" w15:restartNumberingAfterBreak="0">
+  <w:abstractNum w:abstractNumId="30">
     <w:nsid w:val="6F5439EC"/>
     <w:multiLevelType w:val="hybridMultilevel"/>
     <w:tmpl w:val="B9D46980"/>
@@ -21070,7 +20964,7 @@
       </w:rPr>
     </w:lvl>
   </w:abstractNum>
-  <w:abstractNum w:abstractNumId="31" w15:restartNumberingAfterBreak="0">
+  <w:abstractNum w:abstractNumId="31">
     <w:nsid w:val="701241CB"/>
     <w:multiLevelType w:val="hybridMultilevel"/>
     <w:tmpl w:val="898E990C"/>
@@ -21183,7 +21077,7 @@
       </w:rPr>
     </w:lvl>
   </w:abstractNum>
-  <w:abstractNum w:abstractNumId="32" w15:restartNumberingAfterBreak="0">
+  <w:abstractNum w:abstractNumId="32">
     <w:nsid w:val="7AAF57EC"/>
     <w:multiLevelType w:val="multilevel"/>
     <w:tmpl w:val="7AAF57EC"/>
@@ -21296,7 +21190,7 @@
       </w:rPr>
     </w:lvl>
   </w:abstractNum>
-  <w:abstractNum w:abstractNumId="33" w15:restartNumberingAfterBreak="0">
+  <w:abstractNum w:abstractNumId="33">
     <w:nsid w:val="7B18188A"/>
     <w:multiLevelType w:val="multilevel"/>
     <w:tmpl w:val="587CDE04"/>
@@ -21409,7 +21303,7 @@
       </w:rPr>
     </w:lvl>
   </w:abstractNum>
-  <w:abstractNum w:abstractNumId="34" w15:restartNumberingAfterBreak="0">
+  <w:abstractNum w:abstractNumId="34">
     <w:nsid w:val="7DA8660B"/>
     <w:multiLevelType w:val="hybridMultilevel"/>
     <w:tmpl w:val="E15E76F2"/>
@@ -21604,7 +21498,7 @@
 </file>
 
 <file path=word/styles.xml><?xml version="1.0" encoding="utf-8"?>
-<w:styles xmlns:mc="http://schemas.openxmlformats.org/markup-compatibility/2006" xmlns:r="http://schemas.openxmlformats.org/officeDocument/2006/relationships" xmlns:w="http://schemas.openxmlformats.org/wordprocessingml/2006/main" xmlns:w14="http://schemas.microsoft.com/office/word/2010/wordml" xmlns:w15="http://schemas.microsoft.com/office/word/2012/wordml" xmlns:w16cex="http://schemas.microsoft.com/office/word/2018/wordml/cex" xmlns:w16cid="http://schemas.microsoft.com/office/word/2016/wordml/cid" xmlns:w16="http://schemas.microsoft.com/office/word/2018/wordml" xmlns:w16se="http://schemas.microsoft.com/office/word/2015/wordml/symex" mc:Ignorable="w14 w15 w16se w16cid w16 w16cex">
+<w:styles xmlns:mc="http://schemas.openxmlformats.org/markup-compatibility/2006" xmlns:r="http://schemas.openxmlformats.org/officeDocument/2006/relationships" xmlns:w="http://schemas.openxmlformats.org/wordprocessingml/2006/main" xmlns:w14="http://schemas.microsoft.com/office/word/2010/wordml" xmlns:w15="http://schemas.microsoft.com/office/word/2012/wordml" mc:Ignorable="w14 w15">
   <w:docDefaults>
     <w:rPrDefault>
       <w:rPr>
@@ -21614,7 +21508,7 @@
     </w:rPrDefault>
     <w:pPrDefault/>
   </w:docDefaults>
-  <w:latentStyles w:defLockedState="0" w:defUIPriority="99" w:defSemiHidden="0" w:defUnhideWhenUsed="0" w:defQFormat="0" w:count="376">
+  <w:latentStyles w:defLockedState="0" w:defUIPriority="99" w:defSemiHidden="0" w:defUnhideWhenUsed="0" w:defQFormat="0" w:count="382">
     <w:lsdException w:name="Normal" w:uiPriority="0" w:qFormat="1"/>
     <w:lsdException w:name="heading 1" w:uiPriority="9" w:qFormat="1"/>
     <w:lsdException w:name="heading 2" w:semiHidden="1" w:uiPriority="9" w:unhideWhenUsed="1" w:qFormat="1"/>
@@ -22018,6 +21912,7 @@
   <w:style w:type="character" w:default="1" w:styleId="a0">
     <w:name w:val="Default Paragraph Font"/>
     <w:uiPriority w:val="1"/>
+    <w:semiHidden/>
     <w:unhideWhenUsed/>
   </w:style>
   <w:style w:type="table" w:default="1" w:styleId="a1">
@@ -22138,7 +22033,7 @@
     </w:rPr>
   </w:style>
   <w:style w:type="character" w:customStyle="1" w:styleId="a6">
-    <w:name w:val="页眉 字符"/>
+    <w:name w:val="页眉字符"/>
     <w:basedOn w:val="a0"/>
     <w:link w:val="a5"/>
     <w:qFormat/>
@@ -22148,7 +22043,7 @@
     </w:rPr>
   </w:style>
   <w:style w:type="character" w:customStyle="1" w:styleId="a4">
-    <w:name w:val="页脚 字符"/>
+    <w:name w:val="页脚字符"/>
     <w:basedOn w:val="a0"/>
     <w:link w:val="a3"/>
     <w:qFormat/>

</xml_diff>